<commit_message>
Cambios de identación en enunciado del alcance
</commit_message>
<xml_diff>
--- a/Source/Plan_De_Proyecto/Listos/Acta_de_Constitución.CIT@MEDICA.24-10-2022.v0.7.docx
+++ b/Source/Plan_De_Proyecto/Listos/Acta_de_Constitución.CIT@MEDICA.24-10-2022.v0.7.docx
@@ -14,17 +14,6 @@
           <w:lang w:eastAsia="es-VE"/>
         </w:rPr>
       </w:pPr>
-      <w:r>
-        <w:rPr>
-          <w:rFonts w:eastAsia="Times New Roman" w:cs="Arial"/>
-          <w:b/>
-          <w:color w:val="000000"/>
-          <w:sz w:val="36"/>
-          <w:szCs w:val="36"/>
-          <w:lang w:eastAsia="es-VE"/>
-        </w:rPr>
-        <w:t>1</w:t>
-      </w:r>
       <w:r>
         <w:rPr>
           <w:noProof/>
@@ -344,6 +333,7 @@
           <w:szCs w:val="32"/>
           <w:lang w:eastAsia="es-VE"/>
         </w:rPr>
+        <w:lastRenderedPageBreak/>
         <w:t>Tabla de contenido</w:t>
       </w:r>
     </w:p>
@@ -361,7 +351,7 @@
     </w:p>
     <w:p>
       <w:pPr>
-        <w:pStyle w:val="TDC1"/>
+        <w:pStyle w:val="TOC1"/>
         <w:tabs>
           <w:tab w:val="right" w:leader="dot" w:pos="8828"/>
         </w:tabs>
@@ -452,7 +442,7 @@
     </w:p>
     <w:p>
       <w:pPr>
-        <w:pStyle w:val="TDC1"/>
+        <w:pStyle w:val="TOC1"/>
         <w:tabs>
           <w:tab w:val="right" w:leader="dot" w:pos="8828"/>
         </w:tabs>
@@ -513,7 +503,7 @@
     </w:p>
     <w:p>
       <w:pPr>
-        <w:pStyle w:val="TDC2"/>
+        <w:pStyle w:val="TOC2"/>
         <w:tabs>
           <w:tab w:val="right" w:leader="dot" w:pos="8828"/>
         </w:tabs>
@@ -574,7 +564,7 @@
     </w:p>
     <w:p>
       <w:pPr>
-        <w:pStyle w:val="TDC1"/>
+        <w:pStyle w:val="TOC1"/>
         <w:tabs>
           <w:tab w:val="right" w:leader="dot" w:pos="8828"/>
         </w:tabs>
@@ -635,7 +625,7 @@
     </w:p>
     <w:p>
       <w:pPr>
-        <w:pStyle w:val="TDC1"/>
+        <w:pStyle w:val="TOC1"/>
         <w:tabs>
           <w:tab w:val="right" w:leader="dot" w:pos="8828"/>
         </w:tabs>
@@ -696,7 +686,7 @@
     </w:p>
     <w:p>
       <w:pPr>
-        <w:pStyle w:val="TDC1"/>
+        <w:pStyle w:val="TOC1"/>
         <w:tabs>
           <w:tab w:val="right" w:leader="dot" w:pos="8828"/>
         </w:tabs>
@@ -757,7 +747,7 @@
     </w:p>
     <w:p>
       <w:pPr>
-        <w:pStyle w:val="TDC2"/>
+        <w:pStyle w:val="TOC2"/>
         <w:tabs>
           <w:tab w:val="right" w:leader="dot" w:pos="8828"/>
         </w:tabs>
@@ -818,7 +808,7 @@
     </w:p>
     <w:p>
       <w:pPr>
-        <w:pStyle w:val="TDC2"/>
+        <w:pStyle w:val="TOC2"/>
         <w:tabs>
           <w:tab w:val="right" w:leader="dot" w:pos="8828"/>
         </w:tabs>
@@ -879,7 +869,7 @@
     </w:p>
     <w:p>
       <w:pPr>
-        <w:pStyle w:val="TDC2"/>
+        <w:pStyle w:val="TOC2"/>
         <w:tabs>
           <w:tab w:val="right" w:leader="dot" w:pos="8828"/>
         </w:tabs>
@@ -940,7 +930,7 @@
     </w:p>
     <w:p>
       <w:pPr>
-        <w:pStyle w:val="TDC1"/>
+        <w:pStyle w:val="TOC1"/>
         <w:tabs>
           <w:tab w:val="right" w:leader="dot" w:pos="8828"/>
         </w:tabs>
@@ -1001,7 +991,7 @@
     </w:p>
     <w:p>
       <w:pPr>
-        <w:pStyle w:val="TDC1"/>
+        <w:pStyle w:val="TOC1"/>
         <w:tabs>
           <w:tab w:val="right" w:leader="dot" w:pos="8828"/>
         </w:tabs>
@@ -1062,7 +1052,7 @@
     </w:p>
     <w:p>
       <w:pPr>
-        <w:pStyle w:val="TDC1"/>
+        <w:pStyle w:val="TOC1"/>
         <w:tabs>
           <w:tab w:val="right" w:leader="dot" w:pos="8828"/>
         </w:tabs>
@@ -1123,7 +1113,7 @@
     </w:p>
     <w:p>
       <w:pPr>
-        <w:pStyle w:val="TDC1"/>
+        <w:pStyle w:val="TOC1"/>
         <w:tabs>
           <w:tab w:val="right" w:leader="dot" w:pos="8828"/>
         </w:tabs>
@@ -1184,7 +1174,7 @@
     </w:p>
     <w:p>
       <w:pPr>
-        <w:pStyle w:val="TDC1"/>
+        <w:pStyle w:val="TOC1"/>
         <w:tabs>
           <w:tab w:val="right" w:leader="dot" w:pos="8828"/>
         </w:tabs>
@@ -1245,7 +1235,7 @@
     </w:p>
     <w:p>
       <w:pPr>
-        <w:pStyle w:val="TDC1"/>
+        <w:pStyle w:val="TOC1"/>
         <w:tabs>
           <w:tab w:val="right" w:leader="dot" w:pos="8828"/>
         </w:tabs>
@@ -1306,7 +1296,7 @@
     </w:p>
     <w:p>
       <w:pPr>
-        <w:pStyle w:val="TDC1"/>
+        <w:pStyle w:val="TOC1"/>
         <w:tabs>
           <w:tab w:val="right" w:leader="dot" w:pos="8828"/>
         </w:tabs>
@@ -1367,7 +1357,7 @@
     </w:p>
     <w:p>
       <w:pPr>
-        <w:pStyle w:val="TDC2"/>
+        <w:pStyle w:val="TOC2"/>
         <w:tabs>
           <w:tab w:val="right" w:leader="dot" w:pos="8828"/>
         </w:tabs>
@@ -1428,7 +1418,7 @@
     </w:p>
     <w:p>
       <w:pPr>
-        <w:pStyle w:val="TDC2"/>
+        <w:pStyle w:val="TOC2"/>
         <w:tabs>
           <w:tab w:val="right" w:leader="dot" w:pos="8828"/>
         </w:tabs>
@@ -1489,7 +1479,7 @@
     </w:p>
     <w:p>
       <w:pPr>
-        <w:pStyle w:val="TDC1"/>
+        <w:pStyle w:val="TOC1"/>
         <w:tabs>
           <w:tab w:val="right" w:leader="dot" w:pos="8828"/>
         </w:tabs>
@@ -1550,7 +1540,7 @@
     </w:p>
     <w:p>
       <w:pPr>
-        <w:pStyle w:val="TDC1"/>
+        <w:pStyle w:val="TOC1"/>
         <w:tabs>
           <w:tab w:val="right" w:leader="dot" w:pos="8828"/>
         </w:tabs>
@@ -1611,7 +1601,7 @@
     </w:p>
     <w:p>
       <w:pPr>
-        <w:pStyle w:val="TDC1"/>
+        <w:pStyle w:val="TOC1"/>
         <w:tabs>
           <w:tab w:val="right" w:leader="dot" w:pos="8828"/>
         </w:tabs>
@@ -1672,7 +1662,7 @@
     </w:p>
     <w:p>
       <w:pPr>
-        <w:pStyle w:val="TDC1"/>
+        <w:pStyle w:val="TOC1"/>
         <w:tabs>
           <w:tab w:val="right" w:leader="dot" w:pos="8828"/>
         </w:tabs>
@@ -1733,7 +1723,7 @@
     </w:p>
     <w:p>
       <w:pPr>
-        <w:pStyle w:val="Ttulo1"/>
+        <w:pStyle w:val="Heading1"/>
         <w:rPr>
           <w:rFonts w:cs="Arial"/>
           <w:szCs w:val="24"/>
@@ -1954,14 +1944,14 @@
           </w:tcPr>
           <w:p>
             <w:pPr>
-              <w:pStyle w:val="Sinespaciado"/>
-              <w:rPr>
-                <w:rStyle w:val="nfasissutil"/>
-              </w:rPr>
-            </w:pPr>
-            <w:r>
-              <w:rPr>
-                <w:rStyle w:val="nfasissutil"/>
+              <w:pStyle w:val="NoSpacing"/>
+              <w:rPr>
+                <w:rStyle w:val="SubtleEmphasis"/>
+              </w:rPr>
+            </w:pPr>
+            <w:r>
+              <w:rPr>
+                <w:rStyle w:val="SubtleEmphasis"/>
               </w:rPr>
               <w:t>Versión inicial del documento</w:t>
             </w:r>
@@ -2040,57 +2030,57 @@
           </w:tcPr>
           <w:p>
             <w:pPr>
-              <w:pStyle w:val="Sinespaciado"/>
-              <w:rPr>
-                <w:rStyle w:val="nfasissutil"/>
-              </w:rPr>
-            </w:pPr>
-            <w:r>
-              <w:rPr>
-                <w:rStyle w:val="nfasissutil"/>
+              <w:pStyle w:val="NoSpacing"/>
+              <w:rPr>
+                <w:rStyle w:val="SubtleEmphasis"/>
+              </w:rPr>
+            </w:pPr>
+            <w:r>
+              <w:rPr>
+                <w:rStyle w:val="SubtleEmphasis"/>
               </w:rPr>
               <w:t xml:space="preserve">Arreglada identación. </w:t>
             </w:r>
           </w:p>
           <w:p>
             <w:pPr>
-              <w:pStyle w:val="Sinespaciado"/>
-              <w:rPr>
-                <w:rStyle w:val="nfasissutil"/>
-              </w:rPr>
-            </w:pPr>
-            <w:r>
-              <w:rPr>
-                <w:rStyle w:val="nfasissutil"/>
+              <w:pStyle w:val="NoSpacing"/>
+              <w:rPr>
+                <w:rStyle w:val="SubtleEmphasis"/>
+              </w:rPr>
+            </w:pPr>
+            <w:r>
+              <w:rPr>
+                <w:rStyle w:val="SubtleEmphasis"/>
               </w:rPr>
               <w:t>Añadido</w:t>
             </w:r>
             <w:r>
               <w:rPr>
-                <w:rStyle w:val="nfasissutil"/>
+                <w:rStyle w:val="SubtleEmphasis"/>
               </w:rPr>
               <w:t xml:space="preserve"> primer hito.</w:t>
             </w:r>
             <w:r>
               <w:rPr>
-                <w:rStyle w:val="nfasissutil"/>
+                <w:rStyle w:val="SubtleEmphasis"/>
               </w:rPr>
               <w:t xml:space="preserve"> </w:t>
             </w:r>
           </w:p>
           <w:p>
             <w:pPr>
-              <w:pStyle w:val="Sinespaciado"/>
-            </w:pPr>
-            <w:r>
-              <w:rPr>
-                <w:rStyle w:val="nfasissutil"/>
+              <w:pStyle w:val="NoSpacing"/>
+            </w:pPr>
+            <w:r>
+              <w:rPr>
+                <w:rStyle w:val="SubtleEmphasis"/>
               </w:rPr>
               <w:t>Corregidos</w:t>
             </w:r>
             <w:r>
               <w:rPr>
-                <w:rStyle w:val="nfasissutil"/>
+                <w:rStyle w:val="SubtleEmphasis"/>
               </w:rPr>
               <w:t xml:space="preserve"> algunos apartados.</w:t>
             </w:r>
@@ -2169,14 +2159,14 @@
           </w:tcPr>
           <w:p>
             <w:pPr>
-              <w:pStyle w:val="Sinespaciado"/>
-              <w:rPr>
-                <w:rStyle w:val="nfasissutil"/>
-              </w:rPr>
-            </w:pPr>
-            <w:r>
-              <w:rPr>
-                <w:rStyle w:val="nfasissutil"/>
+              <w:pStyle w:val="NoSpacing"/>
+              <w:rPr>
+                <w:rStyle w:val="SubtleEmphasis"/>
+              </w:rPr>
+            </w:pPr>
+            <w:r>
+              <w:rPr>
+                <w:rStyle w:val="SubtleEmphasis"/>
               </w:rPr>
               <w:t>Añadido logo a la portada.</w:t>
             </w:r>
@@ -2255,53 +2245,53 @@
           </w:tcPr>
           <w:p>
             <w:pPr>
-              <w:pStyle w:val="Sinespaciado"/>
-              <w:rPr>
-                <w:rStyle w:val="nfasissutil"/>
-              </w:rPr>
-            </w:pPr>
-            <w:r>
-              <w:rPr>
-                <w:rStyle w:val="nfasissutil"/>
+              <w:pStyle w:val="NoSpacing"/>
+              <w:rPr>
+                <w:rStyle w:val="SubtleEmphasis"/>
+              </w:rPr>
+            </w:pPr>
+            <w:r>
+              <w:rPr>
+                <w:rStyle w:val="SubtleEmphasis"/>
               </w:rPr>
               <w:t>Modificados los supuestos de forma acorde al temario.</w:t>
             </w:r>
           </w:p>
           <w:p>
             <w:pPr>
-              <w:pStyle w:val="Sinespaciado"/>
-              <w:rPr>
-                <w:rStyle w:val="nfasissutil"/>
-              </w:rPr>
-            </w:pPr>
-            <w:r>
-              <w:rPr>
-                <w:rStyle w:val="nfasissutil"/>
+              <w:pStyle w:val="NoSpacing"/>
+              <w:rPr>
+                <w:rStyle w:val="SubtleEmphasis"/>
+              </w:rPr>
+            </w:pPr>
+            <w:r>
+              <w:rPr>
+                <w:rStyle w:val="SubtleEmphasis"/>
               </w:rPr>
               <w:t>Añadido hito sobre la aprobación de esta acta.</w:t>
             </w:r>
           </w:p>
           <w:p>
             <w:pPr>
-              <w:pStyle w:val="Sinespaciado"/>
-              <w:rPr>
-                <w:rStyle w:val="nfasissutil"/>
-              </w:rPr>
-            </w:pPr>
-            <w:r>
-              <w:rPr>
-                <w:rStyle w:val="nfasissutil"/>
+              <w:pStyle w:val="NoSpacing"/>
+              <w:rPr>
+                <w:rStyle w:val="SubtleEmphasis"/>
+              </w:rPr>
+            </w:pPr>
+            <w:r>
+              <w:rPr>
+                <w:rStyle w:val="SubtleEmphasis"/>
               </w:rPr>
               <w:t>Cambiado formato de la sección de entregables.</w:t>
             </w:r>
           </w:p>
           <w:p>
             <w:pPr>
-              <w:pStyle w:val="Sinespaciado"/>
-            </w:pPr>
-            <w:r>
-              <w:rPr>
-                <w:rStyle w:val="nfasissutil"/>
+              <w:pStyle w:val="NoSpacing"/>
+            </w:pPr>
+            <w:r>
+              <w:rPr>
+                <w:rStyle w:val="SubtleEmphasis"/>
               </w:rPr>
               <w:t>Arreglado el índice</w:t>
             </w:r>
@@ -2380,14 +2370,14 @@
           </w:tcPr>
           <w:p>
             <w:pPr>
-              <w:pStyle w:val="Sinespaciado"/>
-              <w:rPr>
-                <w:rStyle w:val="nfasissutil"/>
-              </w:rPr>
-            </w:pPr>
-            <w:r>
-              <w:rPr>
-                <w:rStyle w:val="nfasissutil"/>
+              <w:pStyle w:val="NoSpacing"/>
+              <w:rPr>
+                <w:rStyle w:val="SubtleEmphasis"/>
+              </w:rPr>
+            </w:pPr>
+            <w:r>
+              <w:rPr>
+                <w:rStyle w:val="SubtleEmphasis"/>
               </w:rPr>
               <w:t>Modificación del apartado supuestos y restricciones de alto nivel</w:t>
             </w:r>
@@ -2445,14 +2435,14 @@
           </w:tcPr>
           <w:p>
             <w:pPr>
-              <w:pStyle w:val="Sinespaciado"/>
-              <w:rPr>
-                <w:rStyle w:val="nfasissutil"/>
-              </w:rPr>
-            </w:pPr>
-            <w:r>
-              <w:rPr>
-                <w:rStyle w:val="nfasissutil"/>
+              <w:pStyle w:val="NoSpacing"/>
+              <w:rPr>
+                <w:rStyle w:val="SubtleEmphasis"/>
+              </w:rPr>
+            </w:pPr>
+            <w:r>
+              <w:rPr>
+                <w:rStyle w:val="SubtleEmphasis"/>
               </w:rPr>
               <w:t>Modificada la lista de hitos</w:t>
             </w:r>
@@ -2510,14 +2500,14 @@
           </w:tcPr>
           <w:p>
             <w:pPr>
-              <w:pStyle w:val="Sinespaciado"/>
-              <w:rPr>
-                <w:rStyle w:val="nfasissutil"/>
-              </w:rPr>
-            </w:pPr>
-            <w:r>
-              <w:rPr>
-                <w:rStyle w:val="nfasissutil"/>
+              <w:pStyle w:val="NoSpacing"/>
+              <w:rPr>
+                <w:rStyle w:val="SubtleEmphasis"/>
+              </w:rPr>
+            </w:pPr>
+            <w:r>
+              <w:rPr>
+                <w:rStyle w:val="SubtleEmphasis"/>
               </w:rPr>
               <w:t>Modificados los entregables</w:t>
             </w:r>
@@ -2538,7 +2528,7 @@
     </w:tbl>
     <w:p>
       <w:pPr>
-        <w:pStyle w:val="Ttulo1"/>
+        <w:pStyle w:val="Heading1"/>
       </w:pPr>
       <w:bookmarkStart w:id="1" w:name="_Toc115613416"/>
       <w:r>
@@ -2554,7 +2544,7 @@
     </w:p>
     <w:p>
       <w:pPr>
-        <w:pStyle w:val="Ttulo2"/>
+        <w:pStyle w:val="Heading2"/>
       </w:pPr>
       <w:bookmarkStart w:id="2" w:name="_Toc115613417"/>
       <w:r>
@@ -2936,14 +2926,10 @@
         </w:tc>
       </w:tr>
     </w:tbl>
+    <w:p/>
     <w:p>
       <w:pPr>
-        <w:pStyle w:val="Ttulo1"/>
-      </w:pPr>
-    </w:p>
-    <w:p>
-      <w:pPr>
-        <w:pStyle w:val="Ttulo1"/>
+        <w:pStyle w:val="Heading1"/>
       </w:pPr>
       <w:r>
         <w:br w:type="page"/>
@@ -3179,7 +3165,7 @@
     </w:tbl>
     <w:p>
       <w:pPr>
-        <w:pStyle w:val="Ttulo1"/>
+        <w:pStyle w:val="Heading1"/>
       </w:pPr>
       <w:bookmarkStart w:id="4" w:name="_Toc115613419"/>
       <w:r>
@@ -3220,7 +3206,7 @@
           </w:tcPr>
           <w:p>
             <w:pPr>
-              <w:pStyle w:val="Sinespaciado"/>
+              <w:pStyle w:val="NoSpacing"/>
               <w:jc w:val="center"/>
               <w:rPr>
                 <w:rFonts w:cs="Arial"/>
@@ -3254,7 +3240,7 @@
           </w:tcPr>
           <w:p>
             <w:pPr>
-              <w:pStyle w:val="Sinespaciado"/>
+              <w:pStyle w:val="NoSpacing"/>
               <w:jc w:val="center"/>
               <w:rPr>
                 <w:rFonts w:cs="Arial"/>
@@ -3288,7 +3274,7 @@
           </w:tcPr>
           <w:p>
             <w:pPr>
-              <w:pStyle w:val="Sinespaciado"/>
+              <w:pStyle w:val="NoSpacing"/>
               <w:rPr>
                 <w:rFonts w:cs="Arial"/>
                 <w:b/>
@@ -3316,7 +3302,7 @@
           </w:tcPr>
           <w:p>
             <w:pPr>
-              <w:pStyle w:val="Sinespaciado"/>
+              <w:pStyle w:val="NoSpacing"/>
               <w:rPr>
                 <w:rFonts w:cs="Arial"/>
                 <w:szCs w:val="24"/>
@@ -3364,7 +3350,7 @@
           </w:tcPr>
           <w:p>
             <w:pPr>
-              <w:pStyle w:val="Sinespaciado"/>
+              <w:pStyle w:val="NoSpacing"/>
               <w:rPr>
                 <w:rFonts w:cs="Arial"/>
                 <w:b/>
@@ -3392,7 +3378,7 @@
           </w:tcPr>
           <w:p>
             <w:pPr>
-              <w:pStyle w:val="Sinespaciado"/>
+              <w:pStyle w:val="NoSpacing"/>
               <w:rPr>
                 <w:rFonts w:cs="Arial"/>
                 <w:szCs w:val="24"/>
@@ -3433,7 +3419,7 @@
           </w:tcPr>
           <w:p>
             <w:pPr>
-              <w:pStyle w:val="Sinespaciado"/>
+              <w:pStyle w:val="NoSpacing"/>
               <w:rPr>
                 <w:rFonts w:cs="Arial"/>
                 <w:b/>
@@ -3471,7 +3457,7 @@
           </w:tcPr>
           <w:p>
             <w:pPr>
-              <w:pStyle w:val="Sinespaciado"/>
+              <w:pStyle w:val="NoSpacing"/>
               <w:rPr>
                 <w:rFonts w:cs="Arial"/>
                 <w:szCs w:val="24"/>
@@ -3520,7 +3506,7 @@
           </w:tcPr>
           <w:p>
             <w:pPr>
-              <w:pStyle w:val="Sinespaciado"/>
+              <w:pStyle w:val="NoSpacing"/>
               <w:rPr>
                 <w:rFonts w:cs="Arial"/>
                 <w:b/>
@@ -3548,7 +3534,7 @@
           </w:tcPr>
           <w:p>
             <w:pPr>
-              <w:pStyle w:val="Sinespaciado"/>
+              <w:pStyle w:val="NoSpacing"/>
               <w:rPr>
                 <w:rFonts w:cs="Arial"/>
                 <w:szCs w:val="24"/>
@@ -3572,14 +3558,10 @@
         </w:tc>
       </w:tr>
     </w:tbl>
+    <w:p/>
     <w:p>
       <w:pPr>
-        <w:pStyle w:val="Ttulo1"/>
-      </w:pPr>
-    </w:p>
-    <w:p>
-      <w:pPr>
-        <w:pStyle w:val="Ttulo1"/>
+        <w:pStyle w:val="Heading1"/>
       </w:pPr>
       <w:r>
         <w:br w:type="page"/>
@@ -3596,7 +3578,7 @@
     </w:p>
     <w:p>
       <w:pPr>
-        <w:pStyle w:val="Ttulo2"/>
+        <w:pStyle w:val="Heading2"/>
       </w:pPr>
       <w:bookmarkStart w:id="6" w:name="_Toc115613421"/>
       <w:r>
@@ -4426,7 +4408,7 @@
           </w:p>
           <w:p>
             <w:pPr>
-              <w:pStyle w:val="Prrafodelista"/>
+              <w:pStyle w:val="ListParagraph"/>
               <w:numPr>
                 <w:ilvl w:val="0"/>
                 <w:numId w:val="21"/>
@@ -4466,7 +4448,7 @@
           </w:p>
           <w:p>
             <w:pPr>
-              <w:pStyle w:val="Prrafodelista"/>
+              <w:pStyle w:val="ListParagraph"/>
               <w:numPr>
                 <w:ilvl w:val="0"/>
                 <w:numId w:val="23"/>
@@ -4546,7 +4528,7 @@
           </w:p>
           <w:p>
             <w:pPr>
-              <w:pStyle w:val="Prrafodelista"/>
+              <w:pStyle w:val="ListParagraph"/>
               <w:numPr>
                 <w:ilvl w:val="0"/>
                 <w:numId w:val="24"/>
@@ -4570,7 +4552,7 @@
           </w:p>
           <w:p>
             <w:pPr>
-              <w:pStyle w:val="Prrafodelista"/>
+              <w:pStyle w:val="ListParagraph"/>
               <w:numPr>
                 <w:ilvl w:val="0"/>
                 <w:numId w:val="25"/>
@@ -4594,7 +4576,7 @@
           </w:p>
           <w:p>
             <w:pPr>
-              <w:pStyle w:val="Prrafodelista"/>
+              <w:pStyle w:val="ListParagraph"/>
               <w:numPr>
                 <w:ilvl w:val="0"/>
                 <w:numId w:val="28"/>
@@ -4618,7 +4600,7 @@
           </w:p>
           <w:p>
             <w:pPr>
-              <w:pStyle w:val="Prrafodelista"/>
+              <w:pStyle w:val="ListParagraph"/>
               <w:numPr>
                 <w:ilvl w:val="0"/>
                 <w:numId w:val="27"/>
@@ -4674,7 +4656,7 @@
           </w:p>
           <w:p>
             <w:pPr>
-              <w:pStyle w:val="Prrafodelista"/>
+              <w:pStyle w:val="ListParagraph"/>
               <w:numPr>
                 <w:ilvl w:val="0"/>
                 <w:numId w:val="31"/>
@@ -4722,7 +4704,7 @@
           </w:p>
           <w:p>
             <w:pPr>
-              <w:pStyle w:val="Prrafodelista"/>
+              <w:pStyle w:val="ListParagraph"/>
               <w:spacing w:after="0" w:line="240" w:lineRule="auto"/>
               <w:ind w:left="0"/>
               <w:jc w:val="both"/>
@@ -4738,7 +4720,7 @@
     </w:tbl>
     <w:p>
       <w:pPr>
-        <w:pStyle w:val="Ttulo2"/>
+        <w:pStyle w:val="Heading2"/>
         <w:sectPr>
           <w:headerReference w:type="default" r:id="rId12"/>
           <w:footerReference w:type="default" r:id="rId13"/>
@@ -4751,7 +4733,7 @@
     </w:p>
     <w:p>
       <w:pPr>
-        <w:pStyle w:val="Ttulo2"/>
+        <w:pStyle w:val="Heading2"/>
       </w:pPr>
       <w:bookmarkStart w:id="7" w:name="_Toc115613422"/>
       <w:r>
@@ -4863,7 +4845,7 @@
     </w:tbl>
     <w:p>
       <w:pPr>
-        <w:pStyle w:val="Ttulo2"/>
+        <w:pStyle w:val="Heading2"/>
       </w:pPr>
       <w:bookmarkStart w:id="8" w:name="_Toc115613423"/>
       <w:r>
@@ -4975,7 +4957,7 @@
     </w:tbl>
     <w:p>
       <w:pPr>
-        <w:pStyle w:val="Ttulo1"/>
+        <w:pStyle w:val="Heading1"/>
       </w:pPr>
       <w:bookmarkStart w:id="9" w:name="_Toc115613424"/>
       <w:r>
@@ -5110,7 +5092,7 @@
     <w:p/>
     <w:p>
       <w:pPr>
-        <w:pStyle w:val="Ttulo1"/>
+        <w:pStyle w:val="Heading1"/>
       </w:pPr>
       <w:r>
         <w:br w:type="page"/>
@@ -6031,7 +6013,7 @@
     <w:p/>
     <w:p>
       <w:pPr>
-        <w:pStyle w:val="Ttulo1"/>
+        <w:pStyle w:val="Heading1"/>
       </w:pPr>
       <w:r>
         <w:br w:type="page"/>
@@ -6526,7 +6508,7 @@
     </w:tbl>
     <w:p>
       <w:pPr>
-        <w:pStyle w:val="Ttulo1"/>
+        <w:pStyle w:val="Heading1"/>
       </w:pPr>
       <w:bookmarkStart w:id="13" w:name="_Toc115613427"/>
       <w:r>
@@ -6742,7 +6724,7 @@
     </w:tbl>
     <w:p>
       <w:pPr>
-        <w:pStyle w:val="Ttulo1"/>
+        <w:pStyle w:val="Heading1"/>
       </w:pPr>
       <w:bookmarkStart w:id="14" w:name="_Toc115613428"/>
       <w:r>
@@ -6853,7 +6835,7 @@
           </w:tcPr>
           <w:p>
             <w:pPr>
-              <w:pStyle w:val="Prrafodelista"/>
+              <w:pStyle w:val="ListParagraph"/>
               <w:numPr>
                 <w:ilvl w:val="0"/>
                 <w:numId w:val="34"/>
@@ -6971,7 +6953,7 @@
           </w:tcPr>
           <w:p>
             <w:pPr>
-              <w:pStyle w:val="Prrafodelista"/>
+              <w:pStyle w:val="ListParagraph"/>
               <w:numPr>
                 <w:ilvl w:val="0"/>
                 <w:numId w:val="34"/>
@@ -7047,7 +7029,7 @@
           </w:tcPr>
           <w:p>
             <w:pPr>
-              <w:pStyle w:val="Prrafodelista"/>
+              <w:pStyle w:val="ListParagraph"/>
               <w:numPr>
                 <w:ilvl w:val="0"/>
                 <w:numId w:val="34"/>
@@ -7201,7 +7183,7 @@
           </w:tcPr>
           <w:p>
             <w:pPr>
-              <w:pStyle w:val="Prrafodelista"/>
+              <w:pStyle w:val="ListParagraph"/>
               <w:numPr>
                 <w:ilvl w:val="0"/>
                 <w:numId w:val="34"/>
@@ -7297,7 +7279,7 @@
           </w:tcPr>
           <w:p>
             <w:pPr>
-              <w:pStyle w:val="Prrafodelista"/>
+              <w:pStyle w:val="ListParagraph"/>
               <w:numPr>
                 <w:ilvl w:val="0"/>
                 <w:numId w:val="34"/>
@@ -7328,7 +7310,7 @@
           </w:p>
           <w:p>
             <w:pPr>
-              <w:pStyle w:val="Prrafodelista"/>
+              <w:pStyle w:val="ListParagraph"/>
               <w:numPr>
                 <w:ilvl w:val="0"/>
                 <w:numId w:val="34"/>
@@ -7404,7 +7386,7 @@
           </w:tcPr>
           <w:p>
             <w:pPr>
-              <w:pStyle w:val="Prrafodelista"/>
+              <w:pStyle w:val="ListParagraph"/>
               <w:numPr>
                 <w:ilvl w:val="0"/>
                 <w:numId w:val="34"/>
@@ -7480,7 +7462,7 @@
           </w:tcPr>
           <w:p>
             <w:pPr>
-              <w:pStyle w:val="Prrafodelista"/>
+              <w:pStyle w:val="ListParagraph"/>
               <w:numPr>
                 <w:ilvl w:val="0"/>
                 <w:numId w:val="34"/>
@@ -7556,7 +7538,7 @@
           </w:tcPr>
           <w:p>
             <w:pPr>
-              <w:pStyle w:val="Prrafodelista"/>
+              <w:pStyle w:val="ListParagraph"/>
               <w:numPr>
                 <w:ilvl w:val="0"/>
                 <w:numId w:val="34"/>
@@ -7632,7 +7614,7 @@
           </w:tcPr>
           <w:p>
             <w:pPr>
-              <w:pStyle w:val="Prrafodelista"/>
+              <w:pStyle w:val="ListParagraph"/>
               <w:numPr>
                 <w:ilvl w:val="0"/>
                 <w:numId w:val="34"/>
@@ -7696,7 +7678,7 @@
     </w:tbl>
     <w:p>
       <w:pPr>
-        <w:pStyle w:val="Ttulo1"/>
+        <w:pStyle w:val="Heading1"/>
       </w:pPr>
       <w:bookmarkStart w:id="15" w:name="_Toc115613429"/>
       <w:r>
@@ -7756,12 +7738,12 @@
             <w:pPr>
               <w:pStyle w:val="cAPITAL"/>
               <w:rPr>
-                <w:rStyle w:val="Textoennegrita"/>
-              </w:rPr>
-            </w:pPr>
-            <w:r>
-              <w:rPr>
-                <w:rStyle w:val="Textoennegrita"/>
+                <w:rStyle w:val="Strong"/>
+              </w:rPr>
+            </w:pPr>
+            <w:r>
+              <w:rPr>
+                <w:rStyle w:val="Strong"/>
               </w:rPr>
               <w:t>€/h</w:t>
             </w:r>
@@ -7779,12 +7761,12 @@
             <w:pPr>
               <w:pStyle w:val="cAPITAL"/>
               <w:rPr>
-                <w:rStyle w:val="Textoennegrita"/>
-              </w:rPr>
-            </w:pPr>
-            <w:r>
-              <w:rPr>
-                <w:rStyle w:val="Textoennegrita"/>
+                <w:rStyle w:val="Strong"/>
+              </w:rPr>
+            </w:pPr>
+            <w:r>
+              <w:rPr>
+                <w:rStyle w:val="Strong"/>
               </w:rPr>
               <w:t>Cantidad</w:t>
             </w:r>
@@ -7802,12 +7784,12 @@
             <w:pPr>
               <w:pStyle w:val="cAPITAL"/>
               <w:rPr>
-                <w:rStyle w:val="Textoennegrita"/>
-              </w:rPr>
-            </w:pPr>
-            <w:r>
-              <w:rPr>
-                <w:rStyle w:val="Textoennegrita"/>
+                <w:rStyle w:val="Strong"/>
+              </w:rPr>
+            </w:pPr>
+            <w:r>
+              <w:rPr>
+                <w:rStyle w:val="Strong"/>
               </w:rPr>
               <w:t>Horas estimadas</w:t>
             </w:r>
@@ -7825,12 +7807,12 @@
             <w:pPr>
               <w:pStyle w:val="cAPITAL"/>
               <w:rPr>
-                <w:rStyle w:val="Textoennegrita"/>
-              </w:rPr>
-            </w:pPr>
-            <w:r>
-              <w:rPr>
-                <w:rStyle w:val="Textoennegrita"/>
+                <w:rStyle w:val="Strong"/>
+              </w:rPr>
+            </w:pPr>
+            <w:r>
+              <w:rPr>
+                <w:rStyle w:val="Strong"/>
               </w:rPr>
               <w:t xml:space="preserve">Coste </w:t>
             </w:r>
@@ -7848,12 +7830,12 @@
             <w:pPr>
               <w:pStyle w:val="cAPITAL"/>
               <w:rPr>
-                <w:rStyle w:val="Textoennegrita"/>
-              </w:rPr>
-            </w:pPr>
-            <w:r>
-              <w:rPr>
-                <w:rStyle w:val="Textoennegrita"/>
+                <w:rStyle w:val="Strong"/>
+              </w:rPr>
+            </w:pPr>
+            <w:r>
+              <w:rPr>
+                <w:rStyle w:val="Strong"/>
               </w:rPr>
               <w:t>Coste Total</w:t>
             </w:r>
@@ -7892,18 +7874,18 @@
           <w:p>
             <w:pPr>
               <w:rPr>
-                <w:rStyle w:val="Textoennegrita"/>
-              </w:rPr>
-            </w:pPr>
-            <w:r>
-              <w:rPr>
-                <w:rStyle w:val="Textoennegrita"/>
+                <w:rStyle w:val="Strong"/>
+              </w:rPr>
+            </w:pPr>
+            <w:r>
+              <w:rPr>
+                <w:rStyle w:val="Strong"/>
               </w:rPr>
               <w:t>1</w:t>
             </w:r>
             <w:r>
               <w:rPr>
-                <w:rStyle w:val="Textoennegrita"/>
+                <w:rStyle w:val="Strong"/>
               </w:rPr>
               <w:t>5</w:t>
             </w:r>
@@ -7917,12 +7899,12 @@
           <w:p>
             <w:pPr>
               <w:rPr>
-                <w:rStyle w:val="Textoennegrita"/>
-              </w:rPr>
-            </w:pPr>
-            <w:r>
-              <w:rPr>
-                <w:rStyle w:val="Textoennegrita"/>
+                <w:rStyle w:val="Strong"/>
+              </w:rPr>
+            </w:pPr>
+            <w:r>
+              <w:rPr>
+                <w:rStyle w:val="Strong"/>
               </w:rPr>
               <w:t>1</w:t>
             </w:r>
@@ -7936,12 +7918,12 @@
           <w:p>
             <w:pPr>
               <w:rPr>
-                <w:rStyle w:val="Textoennegrita"/>
-              </w:rPr>
-            </w:pPr>
-            <w:r>
-              <w:rPr>
-                <w:rStyle w:val="Textoennegrita"/>
+                <w:rStyle w:val="Strong"/>
+              </w:rPr>
+            </w:pPr>
+            <w:r>
+              <w:rPr>
+                <w:rStyle w:val="Strong"/>
               </w:rPr>
               <w:t>100</w:t>
             </w:r>
@@ -7955,12 +7937,12 @@
           <w:p>
             <w:pPr>
               <w:rPr>
-                <w:rStyle w:val="Textoennegrita"/>
-              </w:rPr>
-            </w:pPr>
-            <w:r>
-              <w:rPr>
-                <w:rStyle w:val="Textoennegrita"/>
+                <w:rStyle w:val="Strong"/>
+              </w:rPr>
+            </w:pPr>
+            <w:r>
+              <w:rPr>
+                <w:rStyle w:val="Strong"/>
               </w:rPr>
               <w:t>1500</w:t>
             </w:r>
@@ -7974,12 +7956,12 @@
           <w:p>
             <w:pPr>
               <w:rPr>
-                <w:rStyle w:val="Textoennegrita"/>
-              </w:rPr>
-            </w:pPr>
-            <w:r>
-              <w:rPr>
-                <w:rStyle w:val="Textoennegrita"/>
+                <w:rStyle w:val="Strong"/>
+              </w:rPr>
+            </w:pPr>
+            <w:r>
+              <w:rPr>
+                <w:rStyle w:val="Strong"/>
               </w:rPr>
               <w:t>1500</w:t>
             </w:r>
@@ -8018,12 +8000,12 @@
           <w:p>
             <w:pPr>
               <w:rPr>
-                <w:rStyle w:val="Textoennegrita"/>
-              </w:rPr>
-            </w:pPr>
-            <w:r>
-              <w:rPr>
-                <w:rStyle w:val="Textoennegrita"/>
+                <w:rStyle w:val="Strong"/>
+              </w:rPr>
+            </w:pPr>
+            <w:r>
+              <w:rPr>
+                <w:rStyle w:val="Strong"/>
               </w:rPr>
               <w:t>11</w:t>
             </w:r>
@@ -8037,12 +8019,12 @@
           <w:p>
             <w:pPr>
               <w:rPr>
-                <w:rStyle w:val="Textoennegrita"/>
-              </w:rPr>
-            </w:pPr>
-            <w:r>
-              <w:rPr>
-                <w:rStyle w:val="Textoennegrita"/>
+                <w:rStyle w:val="Strong"/>
+              </w:rPr>
+            </w:pPr>
+            <w:r>
+              <w:rPr>
+                <w:rStyle w:val="Strong"/>
               </w:rPr>
               <w:t>5</w:t>
             </w:r>
@@ -8056,24 +8038,24 @@
           <w:p>
             <w:pPr>
               <w:rPr>
-                <w:rStyle w:val="Textoennegrita"/>
-              </w:rPr>
-            </w:pPr>
-            <w:r>
-              <w:rPr>
-                <w:rStyle w:val="Textoennegrita"/>
+                <w:rStyle w:val="Strong"/>
+              </w:rPr>
+            </w:pPr>
+            <w:r>
+              <w:rPr>
+                <w:rStyle w:val="Strong"/>
               </w:rPr>
               <w:t>1</w:t>
             </w:r>
             <w:r>
               <w:rPr>
-                <w:rStyle w:val="Textoennegrita"/>
+                <w:rStyle w:val="Strong"/>
               </w:rPr>
               <w:t>2</w:t>
             </w:r>
             <w:r>
               <w:rPr>
-                <w:rStyle w:val="Textoennegrita"/>
+                <w:rStyle w:val="Strong"/>
               </w:rPr>
               <w:t>0</w:t>
             </w:r>
@@ -8087,12 +8069,12 @@
           <w:p>
             <w:pPr>
               <w:rPr>
-                <w:rStyle w:val="Textoennegrita"/>
-              </w:rPr>
-            </w:pPr>
-            <w:r>
-              <w:rPr>
-                <w:rStyle w:val="Textoennegrita"/>
+                <w:rStyle w:val="Strong"/>
+              </w:rPr>
+            </w:pPr>
+            <w:r>
+              <w:rPr>
+                <w:rStyle w:val="Strong"/>
               </w:rPr>
               <w:t>1320</w:t>
             </w:r>
@@ -8106,12 +8088,12 @@
           <w:p>
             <w:pPr>
               <w:rPr>
-                <w:rStyle w:val="Textoennegrita"/>
-              </w:rPr>
-            </w:pPr>
-            <w:r>
-              <w:rPr>
-                <w:rStyle w:val="Textoennegrita"/>
+                <w:rStyle w:val="Strong"/>
+              </w:rPr>
+            </w:pPr>
+            <w:r>
+              <w:rPr>
+                <w:rStyle w:val="Strong"/>
               </w:rPr>
               <w:t>6600</w:t>
             </w:r>
@@ -8158,7 +8140,7 @@
     <w:p/>
     <w:p>
       <w:pPr>
-        <w:pStyle w:val="Ttulo1"/>
+        <w:pStyle w:val="Heading1"/>
       </w:pPr>
       <w:r>
         <w:br w:type="page"/>
@@ -8180,7 +8162,7 @@
     </w:p>
     <w:p>
       <w:pPr>
-        <w:pStyle w:val="Ttulo2"/>
+        <w:pStyle w:val="Heading2"/>
       </w:pPr>
       <w:bookmarkStart w:id="17" w:name="_Toc115613431"/>
       <w:r>
@@ -8464,7 +8446,7 @@
             <w:hyperlink r:id="rId14">
               <w:r>
                 <w:rPr>
-                  <w:rStyle w:val="Hipervnculo"/>
+                  <w:rStyle w:val="Hyperlink"/>
                   <w:rFonts w:eastAsia="Times New Roman" w:cs="Arial"/>
                   <w:lang w:eastAsia="es-VE"/>
                 </w:rPr>
@@ -8620,7 +8602,7 @@
             <w:hyperlink r:id="rId15">
               <w:r>
                 <w:rPr>
-                  <w:rStyle w:val="Hipervnculo"/>
+                  <w:rStyle w:val="Hyperlink"/>
                   <w:rFonts w:eastAsia="Times New Roman" w:cs="Arial"/>
                   <w:lang w:eastAsia="es-VE"/>
                 </w:rPr>
@@ -8750,7 +8732,7 @@
             <w:hyperlink r:id="rId16">
               <w:r>
                 <w:rPr>
-                  <w:rStyle w:val="Hipervnculo"/>
+                  <w:rStyle w:val="Hyperlink"/>
                   <w:rFonts w:eastAsia="Times New Roman" w:cs="Arial"/>
                   <w:lang w:eastAsia="es-VE"/>
                 </w:rPr>
@@ -8880,7 +8862,7 @@
             <w:hyperlink r:id="rId17">
               <w:r>
                 <w:rPr>
-                  <w:rStyle w:val="Hipervnculo"/>
+                  <w:rStyle w:val="Hyperlink"/>
                   <w:rFonts w:eastAsia="Times New Roman" w:cs="Arial"/>
                   <w:lang w:eastAsia="es-VE"/>
                 </w:rPr>
@@ -9076,7 +9058,7 @@
             <w:hyperlink r:id="rId18">
               <w:r>
                 <w:rPr>
-                  <w:rStyle w:val="Hipervnculo"/>
+                  <w:rStyle w:val="Hyperlink"/>
                   <w:rFonts w:eastAsia="Arial" w:cs="Arial"/>
                   <w:szCs w:val="24"/>
                 </w:rPr>
@@ -9216,7 +9198,7 @@
             <w:hyperlink r:id="rId19">
               <w:r>
                 <w:rPr>
-                  <w:rStyle w:val="Hipervnculo"/>
+                  <w:rStyle w:val="Hyperlink"/>
                   <w:rFonts w:eastAsia="Times New Roman" w:cs="Arial"/>
                   <w:lang w:eastAsia="es-VE"/>
                 </w:rPr>
@@ -9229,7 +9211,7 @@
     </w:tbl>
     <w:p>
       <w:pPr>
-        <w:pStyle w:val="Ttulo2"/>
+        <w:pStyle w:val="Heading2"/>
       </w:pPr>
       <w:bookmarkStart w:id="18" w:name="_Toc115613432"/>
       <w:r>
@@ -10274,7 +10256,7 @@
     </w:tbl>
     <w:p>
       <w:pPr>
-        <w:pStyle w:val="Ttulo1"/>
+        <w:pStyle w:val="Heading1"/>
       </w:pPr>
       <w:bookmarkStart w:id="19" w:name="_Toc115613433"/>
       <w:r>
@@ -10930,7 +10912,7 @@
     </w:tbl>
     <w:p>
       <w:pPr>
-        <w:pStyle w:val="Ttulo1"/>
+        <w:pStyle w:val="Heading1"/>
       </w:pPr>
       <w:bookmarkStart w:id="20" w:name="_Toc115613434"/>
       <w:r>
@@ -11066,7 +11048,7 @@
           </w:p>
           <w:p>
             <w:pPr>
-              <w:pStyle w:val="Prrafodelista"/>
+              <w:pStyle w:val="ListParagraph"/>
               <w:numPr>
                 <w:ilvl w:val="0"/>
                 <w:numId w:val="25"/>
@@ -11090,7 +11072,7 @@
           </w:p>
           <w:p>
             <w:pPr>
-              <w:pStyle w:val="Prrafodelista"/>
+              <w:pStyle w:val="ListParagraph"/>
               <w:numPr>
                 <w:ilvl w:val="0"/>
                 <w:numId w:val="25"/>
@@ -11164,7 +11146,7 @@
     </w:tbl>
     <w:p>
       <w:pPr>
-        <w:pStyle w:val="Ttulo1"/>
+        <w:pStyle w:val="Heading1"/>
       </w:pPr>
       <w:bookmarkStart w:id="21" w:name="_Int_tPLUn2HC"/>
       <w:bookmarkStart w:id="22" w:name="_Toc115613435"/>
@@ -11398,7 +11380,7 @@
     </w:tbl>
     <w:p>
       <w:pPr>
-        <w:pStyle w:val="Ttulo1"/>
+        <w:pStyle w:val="Heading1"/>
       </w:pPr>
       <w:bookmarkStart w:id="23" w:name="_Toc115613436"/>
       <w:r>
@@ -11863,7 +11845,7 @@
 <w:ftr xmlns:wpc="http://schemas.microsoft.com/office/word/2010/wordprocessingCanvas" xmlns:cx="http://schemas.microsoft.com/office/drawing/2014/chartex" xmlns:cx1="http://schemas.microsoft.com/office/drawing/2015/9/8/chartex" xmlns:cx2="http://schemas.microsoft.com/office/drawing/2015/10/21/chartex" xmlns:cx3="http://schemas.microsoft.com/office/drawing/2016/5/9/chartex" xmlns:cx4="http://schemas.microsoft.com/office/drawing/2016/5/10/chartex" xmlns:cx5="http://schemas.microsoft.com/office/drawing/2016/5/11/chartex" xmlns:cx6="http://schemas.microsoft.com/office/drawing/2016/5/12/chartex" xmlns:cx7="http://schemas.microsoft.com/office/drawing/2016/5/13/chartex" xmlns:cx8="http://schemas.microsoft.com/office/drawing/2016/5/14/chartex" xmlns:mc="http://schemas.openxmlformats.org/markup-compatibility/2006" xmlns:aink="http://schemas.microsoft.com/office/drawing/2016/ink" xmlns:am3d="http://schemas.microsoft.com/office/drawing/2017/model3d" xmlns:o="urn:schemas-microsoft-com:office:office" xmlns:oel="http://schemas.microsoft.com/office/2019/extlst" xmlns:r="http://schemas.openxmlformats.org/officeDocument/2006/relationships" xmlns:m="http://schemas.openxmlformats.org/officeDocument/2006/math" xmlns:v="urn:schemas-microsoft-com:vml" xmlns:wp14="http://schemas.microsoft.com/office/word/2010/wordprocessingDrawing" xmlns:wp="http://schemas.openxmlformats.org/drawingml/2006/wordprocessingDrawing" xmlns:w10="urn:schemas-microsoft-com:office:word" xmlns:w="http://schemas.openxmlformats.org/wordprocessingml/2006/main" xmlns:w14="http://schemas.microsoft.com/office/word/2010/wordml" xmlns:w15="http://schemas.microsoft.com/office/word/2012/wordml" xmlns:w16cex="http://schemas.microsoft.com/office/word/2018/wordml/cex" xmlns:w16cid="http://schemas.microsoft.com/office/word/2016/wordml/cid" xmlns:w16="http://schemas.microsoft.com/office/word/2018/wordml" xmlns:w16sdtdh="http://schemas.microsoft.com/office/word/2020/wordml/sdtdatahash" xmlns:w16se="http://schemas.microsoft.com/office/word/2015/wordml/symex" xmlns:wpg="http://schemas.microsoft.com/office/word/2010/wordprocessingGroup" xmlns:wpi="http://schemas.microsoft.com/office/word/2010/wordprocessingInk" xmlns:wne="http://schemas.microsoft.com/office/word/2006/wordml" xmlns:wps="http://schemas.microsoft.com/office/word/2010/wordprocessingShape" mc:Ignorable="w14 w15 w16se w16cid w16 w16cex w16sdtdh wp14">
   <w:p>
     <w:pPr>
-      <w:pStyle w:val="Piedepgina"/>
+      <w:pStyle w:val="Footer"/>
       <w:jc w:val="center"/>
       <w:rPr>
         <w:sz w:val="20"/>
@@ -11910,7 +11892,7 @@
 <w:hdr xmlns:wpc="http://schemas.microsoft.com/office/word/2010/wordprocessingCanvas" xmlns:cx="http://schemas.microsoft.com/office/drawing/2014/chartex" xmlns:cx1="http://schemas.microsoft.com/office/drawing/2015/9/8/chartex" xmlns:cx2="http://schemas.microsoft.com/office/drawing/2015/10/21/chartex" xmlns:cx3="http://schemas.microsoft.com/office/drawing/2016/5/9/chartex" xmlns:cx4="http://schemas.microsoft.com/office/drawing/2016/5/10/chartex" xmlns:cx5="http://schemas.microsoft.com/office/drawing/2016/5/11/chartex" xmlns:cx6="http://schemas.microsoft.com/office/drawing/2016/5/12/chartex" xmlns:cx7="http://schemas.microsoft.com/office/drawing/2016/5/13/chartex" xmlns:cx8="http://schemas.microsoft.com/office/drawing/2016/5/14/chartex" xmlns:mc="http://schemas.openxmlformats.org/markup-compatibility/2006" xmlns:aink="http://schemas.microsoft.com/office/drawing/2016/ink" xmlns:am3d="http://schemas.microsoft.com/office/drawing/2017/model3d" xmlns:o="urn:schemas-microsoft-com:office:office" xmlns:oel="http://schemas.microsoft.com/office/2019/extlst" xmlns:r="http://schemas.openxmlformats.org/officeDocument/2006/relationships" xmlns:m="http://schemas.openxmlformats.org/officeDocument/2006/math" xmlns:v="urn:schemas-microsoft-com:vml" xmlns:wp14="http://schemas.microsoft.com/office/word/2010/wordprocessingDrawing" xmlns:wp="http://schemas.openxmlformats.org/drawingml/2006/wordprocessingDrawing" xmlns:w10="urn:schemas-microsoft-com:office:word" xmlns:w="http://schemas.openxmlformats.org/wordprocessingml/2006/main" xmlns:w14="http://schemas.microsoft.com/office/word/2010/wordml" xmlns:w15="http://schemas.microsoft.com/office/word/2012/wordml" xmlns:w16cex="http://schemas.microsoft.com/office/word/2018/wordml/cex" xmlns:w16cid="http://schemas.microsoft.com/office/word/2016/wordml/cid" xmlns:w16="http://schemas.microsoft.com/office/word/2018/wordml" xmlns:w16sdtdh="http://schemas.microsoft.com/office/word/2020/wordml/sdtdatahash" xmlns:w16se="http://schemas.microsoft.com/office/word/2015/wordml/symex" xmlns:wpg="http://schemas.microsoft.com/office/word/2010/wordprocessingGroup" xmlns:wpi="http://schemas.microsoft.com/office/word/2010/wordprocessingInk" xmlns:wne="http://schemas.microsoft.com/office/word/2006/wordml" xmlns:wps="http://schemas.microsoft.com/office/word/2010/wordprocessingShape" mc:Ignorable="w14 w15 w16se w16cid w16 w16cex w16sdtdh wp14">
   <w:p>
     <w:pPr>
-      <w:pStyle w:val="Encabezado"/>
+      <w:pStyle w:val="Header"/>
       <w:spacing w:after="0"/>
       <w:rPr>
         <w:b/>
@@ -11931,7 +11913,7 @@
   </w:p>
   <w:p>
     <w:pPr>
-      <w:pStyle w:val="Encabezado"/>
+      <w:pStyle w:val="Header"/>
       <w:spacing w:after="0"/>
       <w:jc w:val="right"/>
       <w:rPr>
@@ -12036,7 +12018,7 @@
   </w:p>
   <w:p>
     <w:pPr>
-      <w:pStyle w:val="Encabezado"/>
+      <w:pStyle w:val="Header"/>
       <w:spacing w:after="0"/>
       <w:jc w:val="right"/>
       <w:rPr>
@@ -17316,10 +17298,10 @@
       <w:lang w:val="es-VE" w:eastAsia="en-US"/>
     </w:rPr>
   </w:style>
-  <w:style w:type="paragraph" w:styleId="Ttulo1">
+  <w:style w:type="paragraph" w:styleId="Heading1">
     <w:name w:val="heading 1"/>
     <w:basedOn w:val="Normal"/>
-    <w:link w:val="Ttulo1Car"/>
+    <w:link w:val="Heading1Char"/>
     <w:uiPriority w:val="9"/>
     <w:qFormat/>
     <w:rsid w:val="00FD7899"/>
@@ -17338,10 +17320,10 @@
       <w:lang w:eastAsia="es-VE"/>
     </w:rPr>
   </w:style>
-  <w:style w:type="paragraph" w:styleId="Ttulo2">
+  <w:style w:type="paragraph" w:styleId="Heading2">
     <w:name w:val="heading 2"/>
     <w:basedOn w:val="Normal"/>
-    <w:link w:val="Ttulo2Car"/>
+    <w:link w:val="Heading2Char"/>
     <w:uiPriority w:val="9"/>
     <w:qFormat/>
     <w:rsid w:val="001D487D"/>
@@ -17358,11 +17340,11 @@
       <w:lang w:eastAsia="es-VE"/>
     </w:rPr>
   </w:style>
-  <w:style w:type="paragraph" w:styleId="Ttulo3">
+  <w:style w:type="paragraph" w:styleId="Heading3">
     <w:name w:val="heading 3"/>
     <w:basedOn w:val="Normal"/>
     <w:next w:val="Normal"/>
-    <w:link w:val="Ttulo3Car"/>
+    <w:link w:val="Heading3Char"/>
     <w:uiPriority w:val="9"/>
     <w:unhideWhenUsed/>
     <w:qFormat/>
@@ -17380,11 +17362,11 @@
       <w:szCs w:val="26"/>
     </w:rPr>
   </w:style>
-  <w:style w:type="paragraph" w:styleId="Ttulo4">
+  <w:style w:type="paragraph" w:styleId="Heading4">
     <w:name w:val="heading 4"/>
     <w:basedOn w:val="Normal"/>
     <w:next w:val="Normal"/>
-    <w:link w:val="Ttulo4Car"/>
+    <w:link w:val="Heading4Char"/>
     <w:uiPriority w:val="9"/>
     <w:unhideWhenUsed/>
     <w:qFormat/>
@@ -17402,11 +17384,11 @@
       <w:szCs w:val="28"/>
     </w:rPr>
   </w:style>
-  <w:style w:type="paragraph" w:styleId="Ttulo5">
+  <w:style w:type="paragraph" w:styleId="Heading5">
     <w:name w:val="heading 5"/>
     <w:basedOn w:val="Normal"/>
     <w:next w:val="Normal"/>
-    <w:link w:val="Ttulo5Car"/>
+    <w:link w:val="Heading5Char"/>
     <w:uiPriority w:val="9"/>
     <w:unhideWhenUsed/>
     <w:qFormat/>
@@ -17425,13 +17407,13 @@
       <w:szCs w:val="26"/>
     </w:rPr>
   </w:style>
-  <w:style w:type="character" w:default="1" w:styleId="Fuentedeprrafopredeter">
+  <w:style w:type="character" w:default="1" w:styleId="DefaultParagraphFont">
     <w:name w:val="Default Paragraph Font"/>
     <w:uiPriority w:val="1"/>
     <w:semiHidden/>
     <w:unhideWhenUsed/>
   </w:style>
-  <w:style w:type="table" w:default="1" w:styleId="Tablanormal">
+  <w:style w:type="table" w:default="1" w:styleId="TableNormal">
     <w:name w:val="Normal Table"/>
     <w:uiPriority w:val="99"/>
     <w:semiHidden/>
@@ -17446,7 +17428,7 @@
       </w:tblCellMar>
     </w:tblPr>
   </w:style>
-  <w:style w:type="numbering" w:default="1" w:styleId="Sinlista">
+  <w:style w:type="numbering" w:default="1" w:styleId="NoList">
     <w:name w:val="No List"/>
     <w:uiPriority w:val="99"/>
     <w:semiHidden/>
@@ -17469,10 +17451,10 @@
   </w:style>
   <w:style w:type="character" w:customStyle="1" w:styleId="apple-converted-space">
     <w:name w:val="apple-converted-space"/>
-    <w:basedOn w:val="Fuentedeprrafopredeter"/>
+    <w:basedOn w:val="DefaultParagraphFont"/>
     <w:rsid w:val="00FC5152"/>
   </w:style>
-  <w:style w:type="character" w:styleId="Textoennegrita">
+  <w:style w:type="character" w:styleId="Strong">
     <w:name w:val="Strong"/>
     <w:uiPriority w:val="22"/>
     <w:qFormat/>
@@ -17482,7 +17464,7 @@
       <w:bCs/>
     </w:rPr>
   </w:style>
-  <w:style w:type="paragraph" w:styleId="Prrafodelista">
+  <w:style w:type="paragraph" w:styleId="ListParagraph">
     <w:name w:val="List Paragraph"/>
     <w:basedOn w:val="Normal"/>
     <w:uiPriority w:val="34"/>
@@ -17493,7 +17475,7 @@
       <w:contextualSpacing/>
     </w:pPr>
   </w:style>
-  <w:style w:type="character" w:styleId="Hipervnculo">
+  <w:style w:type="character" w:styleId="Hyperlink">
     <w:name w:val="Hyperlink"/>
     <w:uiPriority w:val="99"/>
     <w:unhideWhenUsed/>
@@ -17503,9 +17485,9 @@
       <w:u w:val="single"/>
     </w:rPr>
   </w:style>
-  <w:style w:type="table" w:styleId="Tablaconcuadrcula">
+  <w:style w:type="table" w:styleId="TableGrid">
     <w:name w:val="Table Grid"/>
-    <w:basedOn w:val="Tablanormal"/>
+    <w:basedOn w:val="TableNormal"/>
     <w:rsid w:val="00245426"/>
     <w:tblPr>
       <w:tblBorders>
@@ -17518,10 +17500,10 @@
       </w:tblBorders>
     </w:tblPr>
   </w:style>
-  <w:style w:type="paragraph" w:styleId="Textocomentario">
+  <w:style w:type="paragraph" w:styleId="CommentText">
     <w:name w:val="annotation text"/>
     <w:basedOn w:val="Normal"/>
-    <w:link w:val="TextocomentarioCar"/>
+    <w:link w:val="CommentTextChar"/>
     <w:semiHidden/>
     <w:rsid w:val="00176567"/>
     <w:pPr>
@@ -17534,9 +17516,9 @@
       <w:lang w:val="en-US"/>
     </w:rPr>
   </w:style>
-  <w:style w:type="character" w:customStyle="1" w:styleId="TextocomentarioCar">
-    <w:name w:val="Texto comentario Car"/>
-    <w:link w:val="Textocomentario"/>
+  <w:style w:type="character" w:customStyle="1" w:styleId="CommentTextChar">
+    <w:name w:val="Comment Text Char"/>
+    <w:link w:val="CommentText"/>
     <w:semiHidden/>
     <w:rsid w:val="00176567"/>
     <w:rPr>
@@ -17546,9 +17528,9 @@
       <w:lang w:val="en-US"/>
     </w:rPr>
   </w:style>
-  <w:style w:type="character" w:customStyle="1" w:styleId="Ttulo1Car">
-    <w:name w:val="Título 1 Car"/>
-    <w:link w:val="Ttulo1"/>
+  <w:style w:type="character" w:customStyle="1" w:styleId="Heading1Char">
+    <w:name w:val="Heading 1 Char"/>
+    <w:link w:val="Heading1"/>
     <w:uiPriority w:val="9"/>
     <w:rsid w:val="00FD7899"/>
     <w:rPr>
@@ -17562,9 +17544,9 @@
       <w:lang w:val="es-VE" w:eastAsia="es-VE"/>
     </w:rPr>
   </w:style>
-  <w:style w:type="character" w:customStyle="1" w:styleId="Ttulo2Car">
-    <w:name w:val="Título 2 Car"/>
-    <w:link w:val="Ttulo2"/>
+  <w:style w:type="character" w:customStyle="1" w:styleId="Heading2Char">
+    <w:name w:val="Heading 2 Char"/>
+    <w:link w:val="Heading2"/>
     <w:uiPriority w:val="9"/>
     <w:rsid w:val="001D487D"/>
     <w:rPr>
@@ -17579,40 +17561,40 @@
   </w:style>
   <w:style w:type="character" w:customStyle="1" w:styleId="vote-count-post">
     <w:name w:val="vote-count-post"/>
-    <w:basedOn w:val="Fuentedeprrafopredeter"/>
+    <w:basedOn w:val="DefaultParagraphFont"/>
     <w:rsid w:val="00C3380A"/>
   </w:style>
   <w:style w:type="character" w:customStyle="1" w:styleId="relativetime">
     <w:name w:val="relativetime"/>
-    <w:basedOn w:val="Fuentedeprrafopredeter"/>
+    <w:basedOn w:val="DefaultParagraphFont"/>
     <w:rsid w:val="00C3380A"/>
   </w:style>
   <w:style w:type="character" w:customStyle="1" w:styleId="reputation-score">
     <w:name w:val="reputation-score"/>
-    <w:basedOn w:val="Fuentedeprrafopredeter"/>
+    <w:basedOn w:val="DefaultParagraphFont"/>
     <w:rsid w:val="00C3380A"/>
   </w:style>
   <w:style w:type="character" w:customStyle="1" w:styleId="badgecount">
     <w:name w:val="badgecount"/>
-    <w:basedOn w:val="Fuentedeprrafopredeter"/>
+    <w:basedOn w:val="DefaultParagraphFont"/>
     <w:rsid w:val="00C3380A"/>
   </w:style>
   <w:style w:type="character" w:customStyle="1" w:styleId="cool">
     <w:name w:val="cool"/>
-    <w:basedOn w:val="Fuentedeprrafopredeter"/>
+    <w:basedOn w:val="DefaultParagraphFont"/>
     <w:rsid w:val="00C3380A"/>
   </w:style>
   <w:style w:type="character" w:customStyle="1" w:styleId="comment-copy">
     <w:name w:val="comment-copy"/>
-    <w:basedOn w:val="Fuentedeprrafopredeter"/>
+    <w:basedOn w:val="DefaultParagraphFont"/>
     <w:rsid w:val="00C3380A"/>
   </w:style>
   <w:style w:type="character" w:customStyle="1" w:styleId="comment-date">
     <w:name w:val="comment-date"/>
-    <w:basedOn w:val="Fuentedeprrafopredeter"/>
+    <w:basedOn w:val="DefaultParagraphFont"/>
     <w:rsid w:val="00C3380A"/>
   </w:style>
-  <w:style w:type="character" w:styleId="nfasis">
+  <w:style w:type="character" w:styleId="Emphasis">
     <w:name w:val="Emphasis"/>
     <w:uiPriority w:val="20"/>
     <w:qFormat/>
@@ -17622,10 +17604,10 @@
       <w:iCs/>
     </w:rPr>
   </w:style>
-  <w:style w:type="paragraph" w:styleId="Textodeglobo">
+  <w:style w:type="paragraph" w:styleId="BalloonText">
     <w:name w:val="Balloon Text"/>
     <w:basedOn w:val="Normal"/>
-    <w:link w:val="TextodegloboCar"/>
+    <w:link w:val="BalloonTextChar"/>
     <w:uiPriority w:val="99"/>
     <w:semiHidden/>
     <w:unhideWhenUsed/>
@@ -17639,9 +17621,9 @@
       <w:szCs w:val="16"/>
     </w:rPr>
   </w:style>
-  <w:style w:type="character" w:customStyle="1" w:styleId="TextodegloboCar">
-    <w:name w:val="Texto de globo Car"/>
-    <w:link w:val="Textodeglobo"/>
+  <w:style w:type="character" w:customStyle="1" w:styleId="BalloonTextChar">
+    <w:name w:val="Balloon Text Char"/>
+    <w:link w:val="BalloonText"/>
     <w:uiPriority w:val="99"/>
     <w:semiHidden/>
     <w:rsid w:val="00C3380A"/>
@@ -17651,9 +17633,9 @@
       <w:szCs w:val="16"/>
     </w:rPr>
   </w:style>
-  <w:style w:type="character" w:customStyle="1" w:styleId="Ttulo3Car">
-    <w:name w:val="Título 3 Car"/>
-    <w:link w:val="Ttulo3"/>
+  <w:style w:type="character" w:customStyle="1" w:styleId="Heading3Char">
+    <w:name w:val="Heading 3 Char"/>
+    <w:link w:val="Heading3"/>
     <w:uiPriority w:val="9"/>
     <w:rsid w:val="00D237EB"/>
     <w:rPr>
@@ -17667,13 +17649,13 @@
   </w:style>
   <w:style w:type="character" w:customStyle="1" w:styleId="ilad">
     <w:name w:val="il_ad"/>
-    <w:basedOn w:val="Fuentedeprrafopredeter"/>
+    <w:basedOn w:val="DefaultParagraphFont"/>
     <w:rsid w:val="008F218C"/>
   </w:style>
-  <w:style w:type="paragraph" w:styleId="Encabezado">
+  <w:style w:type="paragraph" w:styleId="Header">
     <w:name w:val="header"/>
     <w:basedOn w:val="Normal"/>
-    <w:link w:val="EncabezadoCar"/>
+    <w:link w:val="HeaderChar"/>
     <w:uiPriority w:val="99"/>
     <w:unhideWhenUsed/>
     <w:rsid w:val="00061A87"/>
@@ -17684,9 +17666,9 @@
       </w:tabs>
     </w:pPr>
   </w:style>
-  <w:style w:type="character" w:customStyle="1" w:styleId="EncabezadoCar">
-    <w:name w:val="Encabezado Car"/>
-    <w:link w:val="Encabezado"/>
+  <w:style w:type="character" w:customStyle="1" w:styleId="HeaderChar">
+    <w:name w:val="Header Char"/>
+    <w:link w:val="Header"/>
     <w:uiPriority w:val="99"/>
     <w:rsid w:val="00061A87"/>
     <w:rPr>
@@ -17695,10 +17677,10 @@
       <w:lang w:eastAsia="en-US"/>
     </w:rPr>
   </w:style>
-  <w:style w:type="paragraph" w:styleId="Piedepgina">
+  <w:style w:type="paragraph" w:styleId="Footer">
     <w:name w:val="footer"/>
     <w:basedOn w:val="Normal"/>
-    <w:link w:val="PiedepginaCar"/>
+    <w:link w:val="FooterChar"/>
     <w:uiPriority w:val="99"/>
     <w:unhideWhenUsed/>
     <w:rsid w:val="00061A87"/>
@@ -17709,9 +17691,9 @@
       </w:tabs>
     </w:pPr>
   </w:style>
-  <w:style w:type="character" w:customStyle="1" w:styleId="PiedepginaCar">
-    <w:name w:val="Pie de página Car"/>
-    <w:link w:val="Piedepgina"/>
+  <w:style w:type="character" w:customStyle="1" w:styleId="FooterChar">
+    <w:name w:val="Footer Char"/>
+    <w:link w:val="Footer"/>
     <w:uiPriority w:val="99"/>
     <w:rsid w:val="00061A87"/>
     <w:rPr>
@@ -17720,9 +17702,9 @@
       <w:lang w:eastAsia="en-US"/>
     </w:rPr>
   </w:style>
-  <w:style w:type="paragraph" w:styleId="TtuloTDC">
+  <w:style w:type="paragraph" w:styleId="TOCHeading">
     <w:name w:val="TOC Heading"/>
-    <w:basedOn w:val="Ttulo1"/>
+    <w:basedOn w:val="Heading1"/>
     <w:next w:val="Normal"/>
     <w:uiPriority w:val="39"/>
     <w:semiHidden/>
@@ -17742,7 +17724,7 @@
       <w:szCs w:val="28"/>
     </w:rPr>
   </w:style>
-  <w:style w:type="paragraph" w:styleId="TDC1">
+  <w:style w:type="paragraph" w:styleId="TOC1">
     <w:name w:val="toc 1"/>
     <w:basedOn w:val="Normal"/>
     <w:next w:val="Normal"/>
@@ -17752,7 +17734,7 @@
     <w:qFormat/>
     <w:rsid w:val="00B94149"/>
   </w:style>
-  <w:style w:type="paragraph" w:styleId="TDC2">
+  <w:style w:type="paragraph" w:styleId="TOC2">
     <w:name w:val="toc 2"/>
     <w:basedOn w:val="Normal"/>
     <w:next w:val="Normal"/>
@@ -17765,7 +17747,7 @@
       <w:ind w:left="220"/>
     </w:pPr>
   </w:style>
-  <w:style w:type="paragraph" w:styleId="TDC3">
+  <w:style w:type="paragraph" w:styleId="TOC3">
     <w:name w:val="toc 3"/>
     <w:basedOn w:val="Normal"/>
     <w:next w:val="Normal"/>
@@ -17784,7 +17766,7 @@
       <w:lang w:eastAsia="es-VE"/>
     </w:rPr>
   </w:style>
-  <w:style w:type="paragraph" w:styleId="Sinespaciado">
+  <w:style w:type="paragraph" w:styleId="NoSpacing">
     <w:name w:val="No Spacing"/>
     <w:uiPriority w:val="1"/>
     <w:qFormat/>
@@ -17796,9 +17778,9 @@
       <w:lang w:val="es-VE" w:eastAsia="en-US"/>
     </w:rPr>
   </w:style>
-  <w:style w:type="table" w:styleId="Tablaconcuadrcula5oscura">
+  <w:style w:type="table" w:styleId="GridTable5Dark">
     <w:name w:val="Grid Table 5 Dark"/>
-    <w:basedOn w:val="Tablanormal"/>
+    <w:basedOn w:val="TableNormal"/>
     <w:uiPriority w:val="50"/>
     <w:rsid w:val="00B20B12"/>
     <w:tblPr>
@@ -17899,9 +17881,9 @@
       </w:tcPr>
     </w:tblStylePr>
   </w:style>
-  <w:style w:type="table" w:styleId="Tablaconcuadrcula5oscura-nfasis6">
+  <w:style w:type="table" w:styleId="GridTable5Dark-Accent6">
     <w:name w:val="Grid Table 5 Dark Accent 6"/>
-    <w:basedOn w:val="Tablanormal"/>
+    <w:basedOn w:val="TableNormal"/>
     <w:uiPriority w:val="50"/>
     <w:rsid w:val="00B20B12"/>
     <w:tblPr>
@@ -18002,9 +17984,9 @@
       </w:tcPr>
     </w:tblStylePr>
   </w:style>
-  <w:style w:type="table" w:styleId="Tablaconcuadrcula5oscura-nfasis5">
+  <w:style w:type="table" w:styleId="GridTable5Dark-Accent5">
     <w:name w:val="Grid Table 5 Dark Accent 5"/>
-    <w:basedOn w:val="Tablanormal"/>
+    <w:basedOn w:val="TableNormal"/>
     <w:uiPriority w:val="50"/>
     <w:rsid w:val="00B20B12"/>
     <w:tblPr>
@@ -18105,9 +18087,9 @@
       </w:tcPr>
     </w:tblStylePr>
   </w:style>
-  <w:style w:type="table" w:styleId="Tablaconcuadrcula5oscura-nfasis4">
+  <w:style w:type="table" w:styleId="GridTable5Dark-Accent4">
     <w:name w:val="Grid Table 5 Dark Accent 4"/>
-    <w:basedOn w:val="Tablanormal"/>
+    <w:basedOn w:val="TableNormal"/>
     <w:uiPriority w:val="50"/>
     <w:rsid w:val="00B20B12"/>
     <w:tblPr>
@@ -18208,9 +18190,9 @@
       </w:tcPr>
     </w:tblStylePr>
   </w:style>
-  <w:style w:type="table" w:styleId="Tablaconcuadrcula5oscura-nfasis3">
+  <w:style w:type="table" w:styleId="GridTable5Dark-Accent3">
     <w:name w:val="Grid Table 5 Dark Accent 3"/>
-    <w:basedOn w:val="Tablanormal"/>
+    <w:basedOn w:val="TableNormal"/>
     <w:uiPriority w:val="50"/>
     <w:rsid w:val="00B20B12"/>
     <w:tblPr>
@@ -18311,9 +18293,9 @@
       </w:tcPr>
     </w:tblStylePr>
   </w:style>
-  <w:style w:type="table" w:styleId="Tablaconcuadrcula5oscura-nfasis2">
+  <w:style w:type="table" w:styleId="GridTable5Dark-Accent2">
     <w:name w:val="Grid Table 5 Dark Accent 2"/>
-    <w:basedOn w:val="Tablanormal"/>
+    <w:basedOn w:val="TableNormal"/>
     <w:uiPriority w:val="50"/>
     <w:rsid w:val="00B20B12"/>
     <w:tblPr>
@@ -18414,9 +18396,9 @@
       </w:tcPr>
     </w:tblStylePr>
   </w:style>
-  <w:style w:type="table" w:styleId="Tablaconcuadrcula4-nfasis1">
+  <w:style w:type="table" w:styleId="GridTable4-Accent1">
     <w:name w:val="Grid Table 4 Accent 1"/>
-    <w:basedOn w:val="Tablanormal"/>
+    <w:basedOn w:val="TableNormal"/>
     <w:uiPriority w:val="49"/>
     <w:rsid w:val="00B20B12"/>
     <w:tblPr>
@@ -18487,9 +18469,9 @@
       </w:tcPr>
     </w:tblStylePr>
   </w:style>
-  <w:style w:type="table" w:styleId="Tabladelista7concolores-nfasis3">
+  <w:style w:type="table" w:styleId="ListTable7Colorful-Accent3">
     <w:name w:val="List Table 7 Colorful Accent 3"/>
-    <w:basedOn w:val="Tablanormal"/>
+    <w:basedOn w:val="TableNormal"/>
     <w:uiPriority w:val="52"/>
     <w:rsid w:val="00B20B12"/>
     <w:rPr>
@@ -18607,9 +18589,9 @@
       </w:tcPr>
     </w:tblStylePr>
   </w:style>
-  <w:style w:type="table" w:styleId="Tabladelista2-nfasis3">
+  <w:style w:type="table" w:styleId="ListTable2-Accent3">
     <w:name w:val="List Table 2 Accent 3"/>
-    <w:basedOn w:val="Tablanormal"/>
+    <w:basedOn w:val="TableNormal"/>
     <w:uiPriority w:val="47"/>
     <w:rsid w:val="00B20B12"/>
     <w:tblPr>
@@ -18658,9 +18640,9 @@
       </w:tcPr>
     </w:tblStylePr>
   </w:style>
-  <w:style w:type="table" w:styleId="Tablaconcuadrcula3-nfasis3">
+  <w:style w:type="table" w:styleId="GridTable3-Accent3">
     <w:name w:val="Grid Table 3 Accent 3"/>
-    <w:basedOn w:val="Tablanormal"/>
+    <w:basedOn w:val="TableNormal"/>
     <w:uiPriority w:val="48"/>
     <w:rsid w:val="00B20B12"/>
     <w:tblPr>
@@ -18791,9 +18773,9 @@
       </w:tcPr>
     </w:tblStylePr>
   </w:style>
-  <w:style w:type="table" w:styleId="Tablaconcuadrcula4-nfasis3">
+  <w:style w:type="table" w:styleId="GridTable4-Accent3">
     <w:name w:val="Grid Table 4 Accent 3"/>
-    <w:basedOn w:val="Tablanormal"/>
+    <w:basedOn w:val="TableNormal"/>
     <w:uiPriority w:val="49"/>
     <w:rsid w:val="00B20B12"/>
     <w:tblPr>
@@ -18864,9 +18846,9 @@
       </w:tcPr>
     </w:tblStylePr>
   </w:style>
-  <w:style w:type="table" w:styleId="Tablaconcuadrcula6concolores-nfasis3">
+  <w:style w:type="table" w:styleId="GridTable6Colorful-Accent3">
     <w:name w:val="Grid Table 6 Colorful Accent 3"/>
-    <w:basedOn w:val="Tablanormal"/>
+    <w:basedOn w:val="TableNormal"/>
     <w:uiPriority w:val="51"/>
     <w:rsid w:val="00B20B12"/>
     <w:rPr>
@@ -18933,9 +18915,9 @@
       </w:tcPr>
     </w:tblStylePr>
   </w:style>
-  <w:style w:type="table" w:styleId="Tablaconcuadrcula7concolores-nfasis3">
+  <w:style w:type="table" w:styleId="GridTable7Colorful-Accent3">
     <w:name w:val="Grid Table 7 Colorful Accent 3"/>
-    <w:basedOn w:val="Tablanormal"/>
+    <w:basedOn w:val="TableNormal"/>
     <w:uiPriority w:val="52"/>
     <w:rsid w:val="00B20B12"/>
     <w:rPr>
@@ -19069,9 +19051,9 @@
       </w:tcPr>
     </w:tblStylePr>
   </w:style>
-  <w:style w:type="table" w:styleId="Tablanormal3">
+  <w:style w:type="table" w:styleId="PlainTable3">
     <w:name w:val="Plain Table 3"/>
-    <w:basedOn w:val="Tablanormal"/>
+    <w:basedOn w:val="TableNormal"/>
     <w:uiPriority w:val="43"/>
     <w:rsid w:val="00B20B12"/>
     <w:tblPr>
@@ -19159,9 +19141,9 @@
       </w:tcPr>
     </w:tblStylePr>
   </w:style>
-  <w:style w:type="table" w:styleId="Tablaconcuadrcula2-nfasis4">
+  <w:style w:type="table" w:styleId="GridTable2-Accent4">
     <w:name w:val="Grid Table 2 Accent 4"/>
-    <w:basedOn w:val="Tablanormal"/>
+    <w:basedOn w:val="TableNormal"/>
     <w:uiPriority w:val="47"/>
     <w:rsid w:val="00B20B12"/>
     <w:tblPr>
@@ -19231,9 +19213,9 @@
       </w:tcPr>
     </w:tblStylePr>
   </w:style>
-  <w:style w:type="table" w:styleId="Tablaconcuadrcula2-nfasis5">
+  <w:style w:type="table" w:styleId="GridTable2-Accent5">
     <w:name w:val="Grid Table 2 Accent 5"/>
-    <w:basedOn w:val="Tablanormal"/>
+    <w:basedOn w:val="TableNormal"/>
     <w:uiPriority w:val="47"/>
     <w:rsid w:val="00B20B12"/>
     <w:tblPr>
@@ -19303,9 +19285,9 @@
       </w:tcPr>
     </w:tblStylePr>
   </w:style>
-  <w:style w:type="table" w:styleId="Tablaconcuadrcula3-nfasis5">
+  <w:style w:type="table" w:styleId="GridTable3-Accent5">
     <w:name w:val="Grid Table 3 Accent 5"/>
-    <w:basedOn w:val="Tablanormal"/>
+    <w:basedOn w:val="TableNormal"/>
     <w:uiPriority w:val="48"/>
     <w:rsid w:val="00B20B12"/>
     <w:tblPr>
@@ -19436,9 +19418,9 @@
       </w:tcPr>
     </w:tblStylePr>
   </w:style>
-  <w:style w:type="table" w:styleId="Tablaconcuadrcula2-nfasis3">
+  <w:style w:type="table" w:styleId="GridTable2-Accent3">
     <w:name w:val="Grid Table 2 Accent 3"/>
-    <w:basedOn w:val="Tablanormal"/>
+    <w:basedOn w:val="TableNormal"/>
     <w:uiPriority w:val="47"/>
     <w:rsid w:val="00B20B12"/>
     <w:tblPr>
@@ -19508,9 +19490,9 @@
       </w:tcPr>
     </w:tblStylePr>
   </w:style>
-  <w:style w:type="table" w:styleId="Tablanormal2">
+  <w:style w:type="table" w:styleId="PlainTable2">
     <w:name w:val="Plain Table 2"/>
-    <w:basedOn w:val="Tablanormal"/>
+    <w:basedOn w:val="TableNormal"/>
     <w:uiPriority w:val="42"/>
     <w:rsid w:val="0068613A"/>
     <w:tblPr>
@@ -19585,9 +19567,9 @@
       </w:tcPr>
     </w:tblStylePr>
   </w:style>
-  <w:style w:type="table" w:styleId="Tabladelista6concolores-nfasis3">
+  <w:style w:type="table" w:styleId="ListTable6Colorful-Accent3">
     <w:name w:val="List Table 6 Colorful Accent 3"/>
-    <w:basedOn w:val="Tablanormal"/>
+    <w:basedOn w:val="TableNormal"/>
     <w:uiPriority w:val="51"/>
     <w:rsid w:val="0068613A"/>
     <w:rPr>
@@ -19650,9 +19632,9 @@
       </w:tcPr>
     </w:tblStylePr>
   </w:style>
-  <w:style w:type="table" w:styleId="Tabladelista1clara-nfasis3">
+  <w:style w:type="table" w:styleId="ListTable1Light-Accent3">
     <w:name w:val="List Table 1 Light Accent 3"/>
-    <w:basedOn w:val="Tablanormal"/>
+    <w:basedOn w:val="TableNormal"/>
     <w:uiPriority w:val="46"/>
     <w:rsid w:val="0068613A"/>
     <w:tblPr>
@@ -19708,7 +19690,7 @@
       </w:tcPr>
     </w:tblStylePr>
   </w:style>
-  <w:style w:type="character" w:styleId="Refdecomentario">
+  <w:style w:type="character" w:styleId="CommentReference">
     <w:name w:val="annotation reference"/>
     <w:uiPriority w:val="99"/>
     <w:semiHidden/>
@@ -19719,11 +19701,11 @@
       <w:szCs w:val="16"/>
     </w:rPr>
   </w:style>
-  <w:style w:type="paragraph" w:styleId="Asuntodelcomentario">
+  <w:style w:type="paragraph" w:styleId="CommentSubject">
     <w:name w:val="annotation subject"/>
-    <w:basedOn w:val="Textocomentario"/>
-    <w:next w:val="Textocomentario"/>
-    <w:link w:val="AsuntodelcomentarioCar"/>
+    <w:basedOn w:val="CommentText"/>
+    <w:next w:val="CommentText"/>
+    <w:link w:val="CommentSubjectChar"/>
     <w:uiPriority w:val="99"/>
     <w:semiHidden/>
     <w:unhideWhenUsed/>
@@ -19738,9 +19720,9 @@
       <w:lang w:val="es-VE"/>
     </w:rPr>
   </w:style>
-  <w:style w:type="character" w:customStyle="1" w:styleId="AsuntodelcomentarioCar">
-    <w:name w:val="Asunto del comentario Car"/>
-    <w:link w:val="Asuntodelcomentario"/>
+  <w:style w:type="character" w:customStyle="1" w:styleId="CommentSubjectChar">
+    <w:name w:val="Comment Subject Char"/>
+    <w:link w:val="CommentSubject"/>
     <w:uiPriority w:val="99"/>
     <w:semiHidden/>
     <w:rsid w:val="0068613A"/>
@@ -19753,9 +19735,9 @@
       <w:lang w:val="es-VE"/>
     </w:rPr>
   </w:style>
-  <w:style w:type="table" w:styleId="Tablanormal5">
+  <w:style w:type="table" w:styleId="PlainTable5">
     <w:name w:val="Plain Table 5"/>
-    <w:basedOn w:val="Tablanormal"/>
+    <w:basedOn w:val="TableNormal"/>
     <w:uiPriority w:val="45"/>
     <w:rsid w:val="00E73F85"/>
     <w:tblPr>
@@ -19870,9 +19852,9 @@
       </w:tcPr>
     </w:tblStylePr>
   </w:style>
-  <w:style w:type="table" w:styleId="Tabladelista3-nfasis3">
+  <w:style w:type="table" w:styleId="ListTable3-Accent3">
     <w:name w:val="List Table 3 Accent 3"/>
-    <w:basedOn w:val="Tablanormal"/>
+    <w:basedOn w:val="TableNormal"/>
     <w:uiPriority w:val="48"/>
     <w:rsid w:val="00464827"/>
     <w:tblPr>
@@ -19991,7 +19973,7 @@
       </w:tcPr>
     </w:tblStylePr>
   </w:style>
-  <w:style w:type="character" w:styleId="nfasissutil">
+  <w:style w:type="character" w:styleId="SubtleEmphasis">
     <w:name w:val="Subtle Emphasis"/>
     <w:uiPriority w:val="19"/>
     <w:qFormat/>
@@ -20008,9 +19990,9 @@
     <w:qFormat/>
     <w:rsid w:val="007B1A0E"/>
   </w:style>
-  <w:style w:type="character" w:customStyle="1" w:styleId="Ttulo4Car">
-    <w:name w:val="Título 4 Car"/>
-    <w:link w:val="Ttulo4"/>
+  <w:style w:type="character" w:customStyle="1" w:styleId="Heading4Char">
+    <w:name w:val="Heading 4 Char"/>
+    <w:link w:val="Heading4"/>
     <w:uiPriority w:val="9"/>
     <w:rsid w:val="0069657F"/>
     <w:rPr>
@@ -20022,9 +20004,9 @@
       <w:lang w:val="es-VE" w:eastAsia="en-US"/>
     </w:rPr>
   </w:style>
-  <w:style w:type="character" w:customStyle="1" w:styleId="Ttulo5Car">
-    <w:name w:val="Título 5 Car"/>
-    <w:link w:val="Ttulo5"/>
+  <w:style w:type="character" w:customStyle="1" w:styleId="Heading5Char">
+    <w:name w:val="Heading 5 Char"/>
+    <w:link w:val="Heading5"/>
     <w:uiPriority w:val="9"/>
     <w:rsid w:val="0069657F"/>
     <w:rPr>
@@ -20040,7 +20022,7 @@
   </w:style>
   <w:style w:type="character" w:customStyle="1" w:styleId="normaltextrun">
     <w:name w:val="normaltextrun"/>
-    <w:basedOn w:val="Fuentedeprrafopredeter"/>
+    <w:basedOn w:val="DefaultParagraphFont"/>
     <w:rsid w:val="00021A28"/>
   </w:style>
 </w:styles>
@@ -20342,21 +20324,10 @@
 </file>
 
 <file path=customXml/item1.xml><?xml version="1.0" encoding="utf-8"?>
-<?mso-contentType ?>
-<FormTemplates xmlns="http://schemas.microsoft.com/sharepoint/v3/contenttype/forms">
-  <Display>DocumentLibraryForm</Display>
-  <Edit>DocumentLibraryForm</Edit>
-  <New>DocumentLibraryForm</New>
-</FormTemplates>
+<b:Sources xmlns:b="http://schemas.openxmlformats.org/officeDocument/2006/bibliography" xmlns="http://schemas.openxmlformats.org/officeDocument/2006/bibliography" SelectedStyle="\APA.XSL" StyleName="APA"/>
 </file>
 
 <file path=customXml/item2.xml><?xml version="1.0" encoding="utf-8"?>
-<p:properties xmlns:p="http://schemas.microsoft.com/office/2006/metadata/properties" xmlns:xsi="http://www.w3.org/2001/XMLSchema-instance" xmlns:pc="http://schemas.microsoft.com/office/infopath/2007/PartnerControls">
-  <documentManagement/>
-</p:properties>
-</file>
-
-<file path=customXml/item3.xml><?xml version="1.0" encoding="utf-8"?>
 <ct:contentTypeSchema xmlns:ct="http://schemas.microsoft.com/office/2006/metadata/contentType" xmlns:ma="http://schemas.microsoft.com/office/2006/metadata/properties/metaAttributes" ct:_="" ma:_="" ma:contentTypeName="Documento" ma:contentTypeID="0x0101003C0A2D6CE532BF449905C3D0218DEE5B" ma:contentTypeVersion="10" ma:contentTypeDescription="Crear nuevo documento." ma:contentTypeScope="" ma:versionID="c12dfb7ce5d5c14d9a5dcfa019990f10">
   <xsd:schema xmlns:xsd="http://www.w3.org/2001/XMLSchema" xmlns:xs="http://www.w3.org/2001/XMLSchema" xmlns:p="http://schemas.microsoft.com/office/2006/metadata/properties" xmlns:ns3="b56000f1-d2b9-4e0c-9d8e-dd0f1117859c" targetNamespace="http://schemas.microsoft.com/office/2006/metadata/properties" ma:root="true" ma:fieldsID="aba827ecd8256b24b8e391be9be5d901" ns3:_="">
     <xsd:import namespace="b56000f1-d2b9-4e0c-9d8e-dd0f1117859c"/>
@@ -20540,28 +20511,30 @@
 </ct:contentTypeSchema>
 </file>
 
+<file path=customXml/item3.xml><?xml version="1.0" encoding="utf-8"?>
+<p:properties xmlns:p="http://schemas.microsoft.com/office/2006/metadata/properties" xmlns:xsi="http://www.w3.org/2001/XMLSchema-instance" xmlns:pc="http://schemas.microsoft.com/office/infopath/2007/PartnerControls">
+  <documentManagement/>
+</p:properties>
+</file>
+
 <file path=customXml/item4.xml><?xml version="1.0" encoding="utf-8"?>
-<b:Sources xmlns:b="http://schemas.openxmlformats.org/officeDocument/2006/bibliography" xmlns="http://schemas.openxmlformats.org/officeDocument/2006/bibliography" SelectedStyle="\APA.XSL" StyleName="APA"/>
+<?mso-contentType ?>
+<FormTemplates xmlns="http://schemas.microsoft.com/sharepoint/v3/contenttype/forms">
+  <Display>DocumentLibraryForm</Display>
+  <Edit>DocumentLibraryForm</Edit>
+  <New>DocumentLibraryForm</New>
+</FormTemplates>
 </file>
 
 <file path=customXml/itemProps1.xml><?xml version="1.0" encoding="utf-8"?>
-<ds:datastoreItem xmlns:ds="http://schemas.openxmlformats.org/officeDocument/2006/customXml" ds:itemID="{874732F2-D611-4D32-92B8-65C31EBD0262}">
+<ds:datastoreItem xmlns:ds="http://schemas.openxmlformats.org/officeDocument/2006/customXml" ds:itemID="{85798565-9D83-4852-9D4A-B8F0F2BD5F4D}">
   <ds:schemaRefs>
-    <ds:schemaRef ds:uri="http://schemas.microsoft.com/sharepoint/v3/contenttype/forms"/>
+    <ds:schemaRef ds:uri="http://schemas.openxmlformats.org/officeDocument/2006/bibliography"/>
   </ds:schemaRefs>
 </ds:datastoreItem>
 </file>
 
 <file path=customXml/itemProps2.xml><?xml version="1.0" encoding="utf-8"?>
-<ds:datastoreItem xmlns:ds="http://schemas.openxmlformats.org/officeDocument/2006/customXml" ds:itemID="{09FD9BE0-BA75-4C7F-AFEE-F1A0FE375640}">
-  <ds:schemaRefs>
-    <ds:schemaRef ds:uri="http://schemas.microsoft.com/office/2006/metadata/properties"/>
-    <ds:schemaRef ds:uri="http://schemas.microsoft.com/office/infopath/2007/PartnerControls"/>
-  </ds:schemaRefs>
-</ds:datastoreItem>
-</file>
-
-<file path=customXml/itemProps3.xml><?xml version="1.0" encoding="utf-8"?>
 <ds:datastoreItem xmlns:ds="http://schemas.openxmlformats.org/officeDocument/2006/customXml" ds:itemID="{043E82AD-98B1-443D-B78F-F4304C6D17F3}">
   <ds:schemaRefs>
     <ds:schemaRef ds:uri="http://schemas.microsoft.com/office/2006/metadata/contentType"/>
@@ -20579,10 +20552,19 @@
 </ds:datastoreItem>
 </file>
 
+<file path=customXml/itemProps3.xml><?xml version="1.0" encoding="utf-8"?>
+<ds:datastoreItem xmlns:ds="http://schemas.openxmlformats.org/officeDocument/2006/customXml" ds:itemID="{09FD9BE0-BA75-4C7F-AFEE-F1A0FE375640}">
+  <ds:schemaRefs>
+    <ds:schemaRef ds:uri="http://schemas.microsoft.com/office/2006/metadata/properties"/>
+    <ds:schemaRef ds:uri="http://schemas.microsoft.com/office/infopath/2007/PartnerControls"/>
+  </ds:schemaRefs>
+</ds:datastoreItem>
+</file>
+
 <file path=customXml/itemProps4.xml><?xml version="1.0" encoding="utf-8"?>
-<ds:datastoreItem xmlns:ds="http://schemas.openxmlformats.org/officeDocument/2006/customXml" ds:itemID="{85798565-9D83-4852-9D4A-B8F0F2BD5F4D}">
+<ds:datastoreItem xmlns:ds="http://schemas.openxmlformats.org/officeDocument/2006/customXml" ds:itemID="{874732F2-D611-4D32-92B8-65C31EBD0262}">
   <ds:schemaRefs>
-    <ds:schemaRef ds:uri="http://schemas.openxmlformats.org/officeDocument/2006/bibliography"/>
+    <ds:schemaRef ds:uri="http://schemas.microsoft.com/sharepoint/v3/contenttype/forms"/>
   </ds:schemaRefs>
 </ds:datastoreItem>
 </file>
</xml_diff>